<commit_message>
Update trends after microservices.docx
</commit_message>
<xml_diff>
--- a/SSD/trends after microservices.docx
+++ b/SSD/trends after microservices.docx
@@ -6,6 +6,7 @@
       <w:pPr>
         <w:shd w:val="clear" w:color="auto" w:fill="FFFFFF"/>
         <w:spacing w:before="525" w:after="375" w:line="240" w:lineRule="auto"/>
+        <w:jc w:val="both"/>
         <w:outlineLvl w:val="3"/>
         <w:rPr>
           <w:rFonts w:ascii="Arial" w:eastAsia="Times New Roman" w:hAnsi="Arial" w:cs="Arial"/>
@@ -34,6 +35,7 @@
       <w:pPr>
         <w:shd w:val="clear" w:color="auto" w:fill="FFFFFF"/>
         <w:spacing w:after="100" w:afterAutospacing="1" w:line="240" w:lineRule="auto"/>
+        <w:jc w:val="both"/>
         <w:rPr>
           <w:rFonts w:ascii="Arial" w:eastAsia="Times New Roman" w:hAnsi="Arial" w:cs="Arial"/>
           <w:sz w:val="24"/>
@@ -55,49 +57,617 @@
       <w:pPr>
         <w:shd w:val="clear" w:color="auto" w:fill="FFFFFF"/>
         <w:spacing w:after="100" w:afterAutospacing="1" w:line="240" w:lineRule="auto"/>
-        <w:rPr>
-          <w:rFonts w:ascii="Arial" w:eastAsia="Times New Roman" w:hAnsi="Arial" w:cs="Arial"/>
-          <w:sz w:val="24"/>
-          <w:szCs w:val="24"/>
-          <w:lang w:eastAsia="en-ZA"/>
-        </w:rPr>
-      </w:pPr>
+        <w:jc w:val="both"/>
+        <w:rPr>
+          <w:rFonts w:ascii="Arial" w:eastAsia="Times New Roman" w:hAnsi="Arial" w:cs="Arial"/>
+          <w:b/>
+          <w:bCs/>
+          <w:sz w:val="24"/>
+          <w:szCs w:val="24"/>
+          <w:u w:val="single"/>
+          <w:lang w:eastAsia="en-ZA"/>
+        </w:rPr>
+      </w:pPr>
+      <w:r>
+        <w:rPr>
+          <w:rFonts w:ascii="Arial" w:eastAsia="Times New Roman" w:hAnsi="Arial" w:cs="Arial"/>
+          <w:b/>
+          <w:bCs/>
+          <w:sz w:val="24"/>
+          <w:szCs w:val="24"/>
+          <w:u w:val="single"/>
+          <w:lang w:eastAsia="en-ZA"/>
+        </w:rPr>
+        <w:t>Answer</w:t>
+      </w:r>
     </w:p>
     <w:p>
       <w:pPr>
         <w:shd w:val="clear" w:color="auto" w:fill="FFFFFF"/>
         <w:spacing w:after="100" w:afterAutospacing="1" w:line="240" w:lineRule="auto"/>
-        <w:rPr>
-          <w:rFonts w:ascii="Arial" w:eastAsia="Times New Roman" w:hAnsi="Arial" w:cs="Arial"/>
-          <w:b/>
-          <w:bCs/>
-          <w:sz w:val="24"/>
-          <w:szCs w:val="24"/>
-          <w:u w:val="single"/>
-          <w:lang w:eastAsia="en-ZA"/>
-        </w:rPr>
-      </w:pPr>
-      <w:r>
-        <w:rPr>
-          <w:rFonts w:ascii="Arial" w:eastAsia="Times New Roman" w:hAnsi="Arial" w:cs="Arial"/>
-          <w:b/>
-          <w:bCs/>
-          <w:sz w:val="24"/>
-          <w:szCs w:val="24"/>
-          <w:u w:val="single"/>
-          <w:lang w:eastAsia="en-ZA"/>
-        </w:rPr>
-        <w:t>Answer</w:t>
+        <w:jc w:val="both"/>
+        <w:rPr>
+          <w:rFonts w:ascii="Arial" w:eastAsia="Times New Roman" w:hAnsi="Arial" w:cs="Arial"/>
+          <w:sz w:val="24"/>
+          <w:szCs w:val="24"/>
+          <w:lang w:eastAsia="en-ZA"/>
+        </w:rPr>
+      </w:pPr>
+      <w:r>
+        <w:rPr>
+          <w:rFonts w:ascii="Arial" w:eastAsia="Times New Roman" w:hAnsi="Arial" w:cs="Arial"/>
+          <w:sz w:val="24"/>
+          <w:szCs w:val="24"/>
+          <w:lang w:eastAsia="en-ZA"/>
+        </w:rPr>
+        <w:t xml:space="preserve">Microservices are still at the forefront of </w:t>
+      </w:r>
+      <w:r>
+        <w:rPr>
+          <w:rFonts w:ascii="Arial" w:eastAsia="Times New Roman" w:hAnsi="Arial" w:cs="Arial"/>
+          <w:sz w:val="24"/>
+          <w:szCs w:val="24"/>
+          <w:lang w:eastAsia="en-ZA"/>
+        </w:rPr>
+        <w:t>modern software architectures</w:t>
+      </w:r>
+      <w:r>
+        <w:rPr>
+          <w:rFonts w:ascii="Arial" w:eastAsia="Times New Roman" w:hAnsi="Arial" w:cs="Arial"/>
+          <w:sz w:val="24"/>
+          <w:szCs w:val="24"/>
+          <w:lang w:eastAsia="en-ZA"/>
+        </w:rPr>
+        <w:t xml:space="preserve"> (Kumar, 2021)</w:t>
+      </w:r>
+      <w:r>
+        <w:rPr>
+          <w:rFonts w:ascii="Arial" w:eastAsia="Times New Roman" w:hAnsi="Arial" w:cs="Arial"/>
+          <w:sz w:val="24"/>
+          <w:szCs w:val="24"/>
+          <w:lang w:eastAsia="en-ZA"/>
+        </w:rPr>
+        <w:t xml:space="preserve">. However, below is a list of commonly applied technologies and </w:t>
+      </w:r>
+      <w:r>
+        <w:rPr>
+          <w:rFonts w:ascii="Arial" w:eastAsia="Times New Roman" w:hAnsi="Arial" w:cs="Arial"/>
+          <w:sz w:val="24"/>
+          <w:szCs w:val="24"/>
+          <w:lang w:eastAsia="en-ZA"/>
+        </w:rPr>
+        <w:t>patterns</w:t>
+      </w:r>
+      <w:r>
+        <w:rPr>
+          <w:rFonts w:ascii="Arial" w:eastAsia="Times New Roman" w:hAnsi="Arial" w:cs="Arial"/>
+          <w:sz w:val="24"/>
+          <w:szCs w:val="24"/>
+          <w:lang w:eastAsia="en-ZA"/>
+        </w:rPr>
+        <w:t xml:space="preserve"> used nowadays:</w:t>
       </w:r>
     </w:p>
     <w:p>
       <w:pPr>
+        <w:pStyle w:val="ListParagraph"/>
+        <w:numPr>
+          <w:ilvl w:val="0"/>
+          <w:numId w:val="1"/>
+        </w:numPr>
         <w:shd w:val="clear" w:color="auto" w:fill="FFFFFF"/>
         <w:spacing w:after="100" w:afterAutospacing="1" w:line="240" w:lineRule="auto"/>
-        <w:rPr>
-          <w:rFonts w:ascii="Arial" w:eastAsia="Times New Roman" w:hAnsi="Arial" w:cs="Arial"/>
-          <w:b/>
-          <w:bCs/>
+        <w:jc w:val="both"/>
+        <w:rPr>
+          <w:rFonts w:ascii="Arial" w:eastAsia="Times New Roman" w:hAnsi="Arial" w:cs="Arial"/>
+          <w:sz w:val="24"/>
+          <w:szCs w:val="24"/>
+          <w:lang w:eastAsia="en-ZA"/>
+        </w:rPr>
+      </w:pPr>
+      <w:r>
+        <w:rPr>
+          <w:rFonts w:ascii="Arial" w:eastAsia="Times New Roman" w:hAnsi="Arial" w:cs="Arial"/>
+          <w:sz w:val="24"/>
+          <w:szCs w:val="24"/>
+          <w:lang w:eastAsia="en-ZA"/>
+        </w:rPr>
+        <w:t>Adaption and use of frameworks that support microservice architectures</w:t>
+      </w:r>
+      <w:r>
+        <w:rPr>
+          <w:rFonts w:ascii="Arial" w:eastAsia="Times New Roman" w:hAnsi="Arial" w:cs="Arial"/>
+          <w:sz w:val="24"/>
+          <w:szCs w:val="24"/>
+          <w:lang w:eastAsia="en-ZA"/>
+        </w:rPr>
+        <w:t xml:space="preserve"> </w:t>
+      </w:r>
+      <w:r>
+        <w:rPr>
+          <w:rFonts w:ascii="Arial" w:eastAsia="Times New Roman" w:hAnsi="Arial" w:cs="Arial"/>
+          <w:sz w:val="24"/>
+          <w:szCs w:val="24"/>
+          <w:lang w:eastAsia="en-ZA"/>
+        </w:rPr>
+        <w:t>(Kumar, 2021)</w:t>
+      </w:r>
+      <w:r>
+        <w:rPr>
+          <w:rFonts w:ascii="Arial" w:eastAsia="Times New Roman" w:hAnsi="Arial" w:cs="Arial"/>
+          <w:sz w:val="24"/>
+          <w:szCs w:val="24"/>
+          <w:lang w:eastAsia="en-ZA"/>
+        </w:rPr>
+        <w:t>.</w:t>
+      </w:r>
+    </w:p>
+    <w:p>
+      <w:pPr>
+        <w:pStyle w:val="ListParagraph"/>
+        <w:numPr>
+          <w:ilvl w:val="0"/>
+          <w:numId w:val="1"/>
+        </w:numPr>
+        <w:shd w:val="clear" w:color="auto" w:fill="FFFFFF"/>
+        <w:spacing w:after="100" w:afterAutospacing="1" w:line="240" w:lineRule="auto"/>
+        <w:jc w:val="both"/>
+        <w:rPr>
+          <w:rFonts w:ascii="Arial" w:eastAsia="Times New Roman" w:hAnsi="Arial" w:cs="Arial"/>
+          <w:sz w:val="24"/>
+          <w:szCs w:val="24"/>
+          <w:lang w:eastAsia="en-ZA"/>
+        </w:rPr>
+      </w:pPr>
+      <w:r>
+        <w:rPr>
+          <w:rFonts w:ascii="Arial" w:eastAsia="Times New Roman" w:hAnsi="Arial" w:cs="Arial"/>
+          <w:sz w:val="24"/>
+          <w:szCs w:val="24"/>
+          <w:lang w:eastAsia="en-ZA"/>
+        </w:rPr>
+        <w:t>S</w:t>
+      </w:r>
+      <w:r>
+        <w:rPr>
+          <w:rFonts w:ascii="Arial" w:eastAsia="Times New Roman" w:hAnsi="Arial" w:cs="Arial"/>
+          <w:sz w:val="24"/>
+          <w:szCs w:val="24"/>
+          <w:lang w:eastAsia="en-ZA"/>
+        </w:rPr>
+        <w:t>tandard APIs</w:t>
+      </w:r>
+      <w:r>
+        <w:rPr>
+          <w:rFonts w:ascii="Arial" w:eastAsia="Times New Roman" w:hAnsi="Arial" w:cs="Arial"/>
+          <w:sz w:val="24"/>
+          <w:szCs w:val="24"/>
+          <w:lang w:eastAsia="en-ZA"/>
+        </w:rPr>
+        <w:t xml:space="preserve"> </w:t>
+      </w:r>
+      <w:r>
+        <w:rPr>
+          <w:rFonts w:ascii="Arial" w:eastAsia="Times New Roman" w:hAnsi="Arial" w:cs="Arial"/>
+          <w:sz w:val="24"/>
+          <w:szCs w:val="24"/>
+          <w:lang w:eastAsia="en-ZA"/>
+        </w:rPr>
+        <w:t>(Kumar, 2021)</w:t>
+      </w:r>
+      <w:r>
+        <w:rPr>
+          <w:rFonts w:ascii="Arial" w:eastAsia="Times New Roman" w:hAnsi="Arial" w:cs="Arial"/>
+          <w:sz w:val="24"/>
+          <w:szCs w:val="24"/>
+          <w:lang w:eastAsia="en-ZA"/>
+        </w:rPr>
+        <w:t>.</w:t>
+      </w:r>
+    </w:p>
+    <w:p>
+      <w:pPr>
+        <w:pStyle w:val="ListParagraph"/>
+        <w:numPr>
+          <w:ilvl w:val="0"/>
+          <w:numId w:val="1"/>
+        </w:numPr>
+        <w:shd w:val="clear" w:color="auto" w:fill="FFFFFF"/>
+        <w:spacing w:after="100" w:afterAutospacing="1" w:line="240" w:lineRule="auto"/>
+        <w:jc w:val="both"/>
+        <w:rPr>
+          <w:rFonts w:ascii="Arial" w:eastAsia="Times New Roman" w:hAnsi="Arial" w:cs="Arial"/>
+          <w:sz w:val="24"/>
+          <w:szCs w:val="24"/>
+          <w:lang w:eastAsia="en-ZA"/>
+        </w:rPr>
+      </w:pPr>
+      <w:r>
+        <w:rPr>
+          <w:rFonts w:ascii="Arial" w:eastAsia="Times New Roman" w:hAnsi="Arial" w:cs="Arial"/>
+          <w:sz w:val="24"/>
+          <w:szCs w:val="24"/>
+          <w:lang w:eastAsia="en-ZA"/>
+        </w:rPr>
+        <w:t>The use of a service mesh to facilitate service-to-service communications between services or microservices</w:t>
+      </w:r>
+      <w:r>
+        <w:rPr>
+          <w:rFonts w:ascii="Arial" w:eastAsia="Times New Roman" w:hAnsi="Arial" w:cs="Arial"/>
+          <w:sz w:val="24"/>
+          <w:szCs w:val="24"/>
+          <w:lang w:eastAsia="en-ZA"/>
+        </w:rPr>
+        <w:t xml:space="preserve"> </w:t>
+      </w:r>
+      <w:r>
+        <w:rPr>
+          <w:rFonts w:ascii="Arial" w:eastAsia="Times New Roman" w:hAnsi="Arial" w:cs="Arial"/>
+          <w:sz w:val="24"/>
+          <w:szCs w:val="24"/>
+          <w:lang w:eastAsia="en-ZA"/>
+        </w:rPr>
+        <w:t>(Kumar, 2021)</w:t>
+      </w:r>
+      <w:r>
+        <w:rPr>
+          <w:rFonts w:ascii="Arial" w:eastAsia="Times New Roman" w:hAnsi="Arial" w:cs="Arial"/>
+          <w:sz w:val="24"/>
+          <w:szCs w:val="24"/>
+          <w:lang w:eastAsia="en-ZA"/>
+        </w:rPr>
+        <w:t>.</w:t>
+      </w:r>
+    </w:p>
+    <w:p>
+      <w:pPr>
+        <w:pStyle w:val="ListParagraph"/>
+        <w:numPr>
+          <w:ilvl w:val="0"/>
+          <w:numId w:val="1"/>
+        </w:numPr>
+        <w:shd w:val="clear" w:color="auto" w:fill="FFFFFF"/>
+        <w:spacing w:after="100" w:afterAutospacing="1" w:line="240" w:lineRule="auto"/>
+        <w:jc w:val="both"/>
+        <w:rPr>
+          <w:rFonts w:ascii="Arial" w:eastAsia="Times New Roman" w:hAnsi="Arial" w:cs="Arial"/>
+          <w:sz w:val="24"/>
+          <w:szCs w:val="24"/>
+          <w:lang w:eastAsia="en-ZA"/>
+        </w:rPr>
+      </w:pPr>
+      <w:r>
+        <w:rPr>
+          <w:rFonts w:ascii="Arial" w:eastAsia="Times New Roman" w:hAnsi="Arial" w:cs="Arial"/>
+          <w:sz w:val="24"/>
+          <w:szCs w:val="24"/>
+          <w:lang w:eastAsia="en-ZA"/>
+        </w:rPr>
+        <w:t>Build software in line with cloud-native architectures, where containers, service meshes, microservices, immutable infrastructure, and declarative APIs are typical</w:t>
+      </w:r>
+      <w:r>
+        <w:rPr>
+          <w:rFonts w:ascii="Arial" w:eastAsia="Times New Roman" w:hAnsi="Arial" w:cs="Arial"/>
+          <w:sz w:val="24"/>
+          <w:szCs w:val="24"/>
+          <w:lang w:eastAsia="en-ZA"/>
+        </w:rPr>
+        <w:t xml:space="preserve"> </w:t>
+      </w:r>
+      <w:r>
+        <w:rPr>
+          <w:rFonts w:ascii="Arial" w:eastAsia="Times New Roman" w:hAnsi="Arial" w:cs="Arial"/>
+          <w:sz w:val="24"/>
+          <w:szCs w:val="24"/>
+          <w:lang w:eastAsia="en-ZA"/>
+        </w:rPr>
+        <w:t>(Kumar, 2021)</w:t>
+      </w:r>
+      <w:r>
+        <w:rPr>
+          <w:rFonts w:ascii="Arial" w:eastAsia="Times New Roman" w:hAnsi="Arial" w:cs="Arial"/>
+          <w:sz w:val="24"/>
+          <w:szCs w:val="24"/>
+          <w:lang w:eastAsia="en-ZA"/>
+        </w:rPr>
+        <w:t>.</w:t>
+      </w:r>
+    </w:p>
+    <w:p>
+      <w:pPr>
+        <w:pStyle w:val="ListParagraph"/>
+        <w:numPr>
+          <w:ilvl w:val="0"/>
+          <w:numId w:val="1"/>
+        </w:numPr>
+        <w:shd w:val="clear" w:color="auto" w:fill="FFFFFF"/>
+        <w:spacing w:after="100" w:afterAutospacing="1" w:line="240" w:lineRule="auto"/>
+        <w:jc w:val="both"/>
+        <w:rPr>
+          <w:rFonts w:ascii="Arial" w:eastAsia="Times New Roman" w:hAnsi="Arial" w:cs="Arial"/>
+          <w:sz w:val="24"/>
+          <w:szCs w:val="24"/>
+          <w:lang w:eastAsia="en-ZA"/>
+        </w:rPr>
+      </w:pPr>
+      <w:r>
+        <w:rPr>
+          <w:rFonts w:ascii="Arial" w:eastAsia="Times New Roman" w:hAnsi="Arial" w:cs="Arial"/>
+          <w:sz w:val="24"/>
+          <w:szCs w:val="24"/>
+          <w:lang w:eastAsia="en-ZA"/>
+        </w:rPr>
+        <w:t>Applying the principle of observability, which is the measure of how well a system is functioning internally by external outputs like metrics, events, traces, and logs</w:t>
+      </w:r>
+      <w:r>
+        <w:rPr>
+          <w:rFonts w:ascii="Arial" w:eastAsia="Times New Roman" w:hAnsi="Arial" w:cs="Arial"/>
+          <w:sz w:val="24"/>
+          <w:szCs w:val="24"/>
+          <w:lang w:eastAsia="en-ZA"/>
+        </w:rPr>
+        <w:t xml:space="preserve"> </w:t>
+      </w:r>
+      <w:r>
+        <w:rPr>
+          <w:rFonts w:ascii="Arial" w:eastAsia="Times New Roman" w:hAnsi="Arial" w:cs="Arial"/>
+          <w:sz w:val="24"/>
+          <w:szCs w:val="24"/>
+          <w:lang w:eastAsia="en-ZA"/>
+        </w:rPr>
+        <w:t>(Kumar, 2021)</w:t>
+      </w:r>
+      <w:r>
+        <w:rPr>
+          <w:rFonts w:ascii="Arial" w:eastAsia="Times New Roman" w:hAnsi="Arial" w:cs="Arial"/>
+          <w:sz w:val="24"/>
+          <w:szCs w:val="24"/>
+          <w:lang w:eastAsia="en-ZA"/>
+        </w:rPr>
+        <w:t>.</w:t>
+      </w:r>
+    </w:p>
+    <w:p>
+      <w:pPr>
+        <w:pStyle w:val="ListParagraph"/>
+        <w:numPr>
+          <w:ilvl w:val="0"/>
+          <w:numId w:val="1"/>
+        </w:numPr>
+        <w:shd w:val="clear" w:color="auto" w:fill="FFFFFF"/>
+        <w:spacing w:after="100" w:afterAutospacing="1" w:line="240" w:lineRule="auto"/>
+        <w:jc w:val="both"/>
+        <w:rPr>
+          <w:rFonts w:ascii="Arial" w:eastAsia="Times New Roman" w:hAnsi="Arial" w:cs="Arial"/>
+          <w:sz w:val="24"/>
+          <w:szCs w:val="24"/>
+          <w:lang w:eastAsia="en-ZA"/>
+        </w:rPr>
+      </w:pPr>
+      <w:r>
+        <w:rPr>
+          <w:rFonts w:ascii="Arial" w:eastAsia="Times New Roman" w:hAnsi="Arial" w:cs="Arial"/>
+          <w:sz w:val="24"/>
+          <w:szCs w:val="24"/>
+          <w:lang w:eastAsia="en-ZA"/>
+        </w:rPr>
+        <w:t xml:space="preserve">Kubernetes is a prominent technology for a platform as a service </w:t>
+      </w:r>
+      <w:r>
+        <w:rPr>
+          <w:rFonts w:ascii="Arial" w:eastAsia="Times New Roman" w:hAnsi="Arial" w:cs="Arial"/>
+          <w:sz w:val="24"/>
+          <w:szCs w:val="24"/>
+          <w:lang w:eastAsia="en-ZA"/>
+        </w:rPr>
+        <w:t xml:space="preserve">used during </w:t>
+      </w:r>
+      <w:r>
+        <w:rPr>
+          <w:rFonts w:ascii="Arial" w:eastAsia="Times New Roman" w:hAnsi="Arial" w:cs="Arial"/>
+          <w:sz w:val="24"/>
+          <w:szCs w:val="24"/>
+          <w:lang w:eastAsia="en-ZA"/>
+        </w:rPr>
+        <w:t>implementation</w:t>
+      </w:r>
+      <w:r>
+        <w:rPr>
+          <w:rFonts w:ascii="Arial" w:eastAsia="Times New Roman" w:hAnsi="Arial" w:cs="Arial"/>
+          <w:sz w:val="24"/>
+          <w:szCs w:val="24"/>
+          <w:lang w:eastAsia="en-ZA"/>
+        </w:rPr>
+        <w:t xml:space="preserve"> </w:t>
+      </w:r>
+      <w:r>
+        <w:rPr>
+          <w:rFonts w:ascii="Arial" w:eastAsia="Times New Roman" w:hAnsi="Arial" w:cs="Arial"/>
+          <w:sz w:val="24"/>
+          <w:szCs w:val="24"/>
+          <w:lang w:eastAsia="en-ZA"/>
+        </w:rPr>
+        <w:t>(Kumar, 2021)</w:t>
+      </w:r>
+      <w:r>
+        <w:rPr>
+          <w:rFonts w:ascii="Arial" w:eastAsia="Times New Roman" w:hAnsi="Arial" w:cs="Arial"/>
+          <w:sz w:val="24"/>
+          <w:szCs w:val="24"/>
+          <w:lang w:eastAsia="en-ZA"/>
+        </w:rPr>
+        <w:t>.</w:t>
+      </w:r>
+    </w:p>
+    <w:p>
+      <w:pPr>
+        <w:pStyle w:val="ListParagraph"/>
+        <w:numPr>
+          <w:ilvl w:val="0"/>
+          <w:numId w:val="1"/>
+        </w:numPr>
+        <w:shd w:val="clear" w:color="auto" w:fill="FFFFFF"/>
+        <w:spacing w:after="100" w:afterAutospacing="1" w:line="240" w:lineRule="auto"/>
+        <w:jc w:val="both"/>
+        <w:rPr>
+          <w:rFonts w:ascii="Arial" w:eastAsia="Times New Roman" w:hAnsi="Arial" w:cs="Arial"/>
+          <w:sz w:val="24"/>
+          <w:szCs w:val="24"/>
+          <w:lang w:eastAsia="en-ZA"/>
+        </w:rPr>
+      </w:pPr>
+      <w:r>
+        <w:rPr>
+          <w:rFonts w:ascii="Arial" w:eastAsia="Times New Roman" w:hAnsi="Arial" w:cs="Arial"/>
+          <w:sz w:val="24"/>
+          <w:szCs w:val="24"/>
+          <w:lang w:eastAsia="en-ZA"/>
+        </w:rPr>
+        <w:t>Leveraging managed services available via cloud services</w:t>
+      </w:r>
+      <w:r>
+        <w:rPr>
+          <w:rFonts w:ascii="Arial" w:eastAsia="Times New Roman" w:hAnsi="Arial" w:cs="Arial"/>
+          <w:sz w:val="24"/>
+          <w:szCs w:val="24"/>
+          <w:lang w:eastAsia="en-ZA"/>
+        </w:rPr>
+        <w:t xml:space="preserve"> </w:t>
+      </w:r>
+      <w:r>
+        <w:rPr>
+          <w:rFonts w:ascii="Arial" w:eastAsia="Times New Roman" w:hAnsi="Arial" w:cs="Arial"/>
+          <w:sz w:val="24"/>
+          <w:szCs w:val="24"/>
+          <w:lang w:eastAsia="en-ZA"/>
+        </w:rPr>
+        <w:t>(Kumar, 2021)</w:t>
+      </w:r>
+      <w:r>
+        <w:rPr>
+          <w:rFonts w:ascii="Arial" w:eastAsia="Times New Roman" w:hAnsi="Arial" w:cs="Arial"/>
+          <w:sz w:val="24"/>
+          <w:szCs w:val="24"/>
+          <w:lang w:eastAsia="en-ZA"/>
+        </w:rPr>
+        <w:t>.</w:t>
+      </w:r>
+    </w:p>
+    <w:p>
+      <w:pPr>
+        <w:pStyle w:val="ListParagraph"/>
+        <w:numPr>
+          <w:ilvl w:val="0"/>
+          <w:numId w:val="1"/>
+        </w:numPr>
+        <w:shd w:val="clear" w:color="auto" w:fill="FFFFFF"/>
+        <w:spacing w:after="100" w:afterAutospacing="1" w:line="240" w:lineRule="auto"/>
+        <w:jc w:val="both"/>
+        <w:rPr>
+          <w:rFonts w:ascii="Arial" w:eastAsia="Times New Roman" w:hAnsi="Arial" w:cs="Arial"/>
+          <w:sz w:val="24"/>
+          <w:szCs w:val="24"/>
+          <w:lang w:eastAsia="en-ZA"/>
+        </w:rPr>
+      </w:pPr>
+      <w:r>
+        <w:rPr>
+          <w:rFonts w:ascii="Arial" w:eastAsia="Times New Roman" w:hAnsi="Arial" w:cs="Arial"/>
+          <w:sz w:val="24"/>
+          <w:szCs w:val="24"/>
+          <w:lang w:eastAsia="en-ZA"/>
+        </w:rPr>
+        <w:t>Use zero-trust architectures</w:t>
+      </w:r>
+      <w:r>
+        <w:rPr>
+          <w:rFonts w:ascii="Arial" w:eastAsia="Times New Roman" w:hAnsi="Arial" w:cs="Arial"/>
+          <w:sz w:val="24"/>
+          <w:szCs w:val="24"/>
+          <w:lang w:eastAsia="en-ZA"/>
+        </w:rPr>
+        <w:t xml:space="preserve"> </w:t>
+      </w:r>
+      <w:r>
+        <w:rPr>
+          <w:rFonts w:ascii="Arial" w:eastAsia="Times New Roman" w:hAnsi="Arial" w:cs="Arial"/>
+          <w:sz w:val="24"/>
+          <w:szCs w:val="24"/>
+          <w:lang w:eastAsia="en-ZA"/>
+        </w:rPr>
+        <w:t>(Kumar, 2021)</w:t>
+      </w:r>
+      <w:r>
+        <w:rPr>
+          <w:rFonts w:ascii="Arial" w:eastAsia="Times New Roman" w:hAnsi="Arial" w:cs="Arial"/>
+          <w:sz w:val="24"/>
+          <w:szCs w:val="24"/>
+          <w:lang w:eastAsia="en-ZA"/>
+        </w:rPr>
+        <w:t>.</w:t>
+      </w:r>
+    </w:p>
+    <w:p>
+      <w:pPr>
+        <w:pStyle w:val="ListParagraph"/>
+        <w:numPr>
+          <w:ilvl w:val="0"/>
+          <w:numId w:val="1"/>
+        </w:numPr>
+        <w:shd w:val="clear" w:color="auto" w:fill="FFFFFF"/>
+        <w:spacing w:after="100" w:afterAutospacing="1" w:line="240" w:lineRule="auto"/>
+        <w:jc w:val="both"/>
+        <w:rPr>
+          <w:rFonts w:ascii="Arial" w:eastAsia="Times New Roman" w:hAnsi="Arial" w:cs="Arial"/>
+          <w:sz w:val="24"/>
+          <w:szCs w:val="24"/>
+          <w:lang w:eastAsia="en-ZA"/>
+        </w:rPr>
+      </w:pPr>
+      <w:r>
+        <w:rPr>
+          <w:rFonts w:ascii="Arial" w:eastAsia="Times New Roman" w:hAnsi="Arial" w:cs="Arial"/>
+          <w:sz w:val="24"/>
+          <w:szCs w:val="24"/>
+          <w:lang w:eastAsia="en-ZA"/>
+        </w:rPr>
+        <w:t>Various automation trends</w:t>
+      </w:r>
+      <w:r>
+        <w:rPr>
+          <w:rFonts w:ascii="Arial" w:eastAsia="Times New Roman" w:hAnsi="Arial" w:cs="Arial"/>
+          <w:sz w:val="24"/>
+          <w:szCs w:val="24"/>
+          <w:lang w:eastAsia="en-ZA"/>
+        </w:rPr>
+        <w:t xml:space="preserve"> </w:t>
+      </w:r>
+      <w:r>
+        <w:rPr>
+          <w:rFonts w:ascii="Arial" w:eastAsia="Times New Roman" w:hAnsi="Arial" w:cs="Arial"/>
+          <w:sz w:val="24"/>
+          <w:szCs w:val="24"/>
+          <w:lang w:eastAsia="en-ZA"/>
+        </w:rPr>
+        <w:t>(Kumar, 2021)</w:t>
+      </w:r>
+      <w:r>
+        <w:rPr>
+          <w:rFonts w:ascii="Arial" w:eastAsia="Times New Roman" w:hAnsi="Arial" w:cs="Arial"/>
+          <w:sz w:val="24"/>
+          <w:szCs w:val="24"/>
+          <w:lang w:eastAsia="en-ZA"/>
+        </w:rPr>
+        <w:t>.</w:t>
+      </w:r>
+    </w:p>
+    <w:p>
+      <w:pPr>
+        <w:shd w:val="clear" w:color="auto" w:fill="FFFFFF"/>
+        <w:spacing w:after="100" w:afterAutospacing="1" w:line="240" w:lineRule="auto"/>
+        <w:jc w:val="both"/>
+        <w:rPr>
+          <w:rFonts w:ascii="Arial" w:eastAsia="Times New Roman" w:hAnsi="Arial" w:cs="Arial"/>
           <w:sz w:val="24"/>
           <w:szCs w:val="24"/>
           <w:u w:val="single"/>
@@ -107,14 +677,55 @@
       <w:r>
         <w:rPr>
           <w:rFonts w:ascii="Arial" w:eastAsia="Times New Roman" w:hAnsi="Arial" w:cs="Arial"/>
-          <w:b/>
-          <w:bCs/>
           <w:sz w:val="24"/>
           <w:szCs w:val="24"/>
           <w:u w:val="single"/>
           <w:lang w:eastAsia="en-ZA"/>
         </w:rPr>
-        <w:t xml:space="preserve"> </w:t>
+        <w:t>References</w:t>
+      </w:r>
+    </w:p>
+    <w:p>
+      <w:pPr>
+        <w:shd w:val="clear" w:color="auto" w:fill="FFFFFF"/>
+        <w:spacing w:after="100" w:afterAutospacing="1" w:line="240" w:lineRule="auto"/>
+        <w:jc w:val="both"/>
+        <w:rPr>
+          <w:rFonts w:ascii="Arial" w:eastAsia="Times New Roman" w:hAnsi="Arial" w:cs="Arial"/>
+          <w:sz w:val="24"/>
+          <w:szCs w:val="24"/>
+          <w:lang w:val="en-GB" w:eastAsia="en-ZA"/>
+        </w:rPr>
+      </w:pPr>
+      <w:r>
+        <w:rPr>
+          <w:rFonts w:ascii="Arial" w:eastAsia="Times New Roman" w:hAnsi="Arial" w:cs="Arial"/>
+          <w:sz w:val="24"/>
+          <w:szCs w:val="24"/>
+          <w:lang w:val="en-GB" w:eastAsia="en-ZA"/>
+        </w:rPr>
+        <w:t xml:space="preserve">Kumar, A. (2021) Top 10 Tips you Should Know as a Modern Software Architect. Available from: </w:t>
+      </w:r>
+      <w:hyperlink r:id="rId5" w:history="1">
+        <w:r>
+          <w:rPr>
+            <w:rStyle w:val="Hyperlink"/>
+            <w:rFonts w:ascii="Arial" w:eastAsia="Times New Roman" w:hAnsi="Arial" w:cs="Arial"/>
+            <w:sz w:val="24"/>
+            <w:szCs w:val="24"/>
+            <w:lang w:val="en-GB" w:eastAsia="en-ZA"/>
+          </w:rPr>
+          <w:t>https://vedcraft.com/architecture/top-10-tips-you-should-know-as-a-modern-software-architect/</w:t>
+        </w:r>
+      </w:hyperlink>
+      <w:r>
+        <w:rPr>
+          <w:rFonts w:ascii="Arial" w:eastAsia="Times New Roman" w:hAnsi="Arial" w:cs="Arial"/>
+          <w:sz w:val="24"/>
+          <w:szCs w:val="24"/>
+          <w:lang w:val="en-GB" w:eastAsia="en-ZA"/>
+        </w:rPr>
+        <w:t xml:space="preserve"> [Accessed 29 January 2022].</w:t>
       </w:r>
     </w:p>
     <w:sectPr>
@@ -125,6 +736,127 @@
     </w:sectPr>
   </w:body>
 </w:document>
+</file>
+
+<file path=word/numbering.xml><?xml version="1.0" encoding="utf-8"?>
+<w:numbering xmlns:wpc="http://schemas.microsoft.com/office/word/2010/wordprocessingCanvas" xmlns:cx="http://schemas.microsoft.com/office/drawing/2014/chartex" xmlns:cx1="http://schemas.microsoft.com/office/drawing/2015/9/8/chartex" xmlns:cx2="http://schemas.microsoft.com/office/drawing/2015/10/21/chartex" xmlns:cx3="http://schemas.microsoft.com/office/drawing/2016/5/9/chartex" xmlns:cx4="http://schemas.microsoft.com/office/drawing/2016/5/10/chartex" xmlns:cx5="http://schemas.microsoft.com/office/drawing/2016/5/11/chartex" xmlns:cx6="http://schemas.microsoft.com/office/drawing/2016/5/12/chartex" xmlns:cx7="http://schemas.microsoft.com/office/drawing/2016/5/13/chartex" xmlns:cx8="http://schemas.microsoft.com/office/drawing/2016/5/14/chartex" xmlns:mc="http://schemas.openxmlformats.org/markup-compatibility/2006" xmlns:aink="http://schemas.microsoft.com/office/drawing/2016/ink" xmlns:am3d="http://schemas.microsoft.com/office/drawing/2017/model3d" xmlns:o="urn:schemas-microsoft-com:office:office" xmlns:r="http://schemas.openxmlformats.org/officeDocument/2006/relationships" xmlns:m="http://schemas.openxmlformats.org/officeDocument/2006/math" xmlns:v="urn:schemas-microsoft-com:vml" xmlns:wp14="http://schemas.microsoft.com/office/word/2010/wordprocessingDrawing" xmlns:wp="http://schemas.openxmlformats.org/drawingml/2006/wordprocessingDrawing" xmlns:w10="urn:schemas-microsoft-com:office:word" xmlns:w="http://schemas.openxmlformats.org/wordprocessingml/2006/main" xmlns:w14="http://schemas.microsoft.com/office/word/2010/wordml" xmlns:w15="http://schemas.microsoft.com/office/word/2012/wordml" xmlns:w16cex="http://schemas.microsoft.com/office/word/2018/wordml/cex" xmlns:w16cid="http://schemas.microsoft.com/office/word/2016/wordml/cid" xmlns:w16="http://schemas.microsoft.com/office/word/2018/wordml" xmlns:w16sdtdh="http://schemas.microsoft.com/office/word/2020/wordml/sdtdatahash" xmlns:w16se="http://schemas.microsoft.com/office/word/2015/wordml/symex" xmlns:wpg="http://schemas.microsoft.com/office/word/2010/wordprocessingGroup" xmlns:wpi="http://schemas.microsoft.com/office/word/2010/wordprocessingInk" xmlns:wne="http://schemas.microsoft.com/office/word/2006/wordml" xmlns:wps="http://schemas.microsoft.com/office/word/2010/wordprocessingShape" mc:Ignorable="w14 w15 w16se w16cid w16 w16cex w16sdtdh wp14">
+  <w:abstractNum w:abstractNumId="0" w15:restartNumberingAfterBreak="0">
+    <w:nsid w:val="2E9E119C"/>
+    <w:multiLevelType w:val="hybridMultilevel"/>
+    <w:tmpl w:val="7C9A86C2"/>
+    <w:lvl w:ilvl="0" w:tplc="1C090001">
+      <w:start w:val="1"/>
+      <w:numFmt w:val="bullet"/>
+      <w:lvlText w:val=""/>
+      <w:lvlJc w:val="left"/>
+      <w:pPr>
+        <w:ind w:left="720" w:hanging="360"/>
+      </w:pPr>
+      <w:rPr>
+        <w:rFonts w:ascii="Symbol" w:hAnsi="Symbol" w:hint="default"/>
+      </w:rPr>
+    </w:lvl>
+    <w:lvl w:ilvl="1" w:tplc="1C090003" w:tentative="1">
+      <w:start w:val="1"/>
+      <w:numFmt w:val="bullet"/>
+      <w:lvlText w:val="o"/>
+      <w:lvlJc w:val="left"/>
+      <w:pPr>
+        <w:ind w:left="1440" w:hanging="360"/>
+      </w:pPr>
+      <w:rPr>
+        <w:rFonts w:ascii="Courier New" w:hAnsi="Courier New" w:cs="Courier New" w:hint="default"/>
+      </w:rPr>
+    </w:lvl>
+    <w:lvl w:ilvl="2" w:tplc="1C090005" w:tentative="1">
+      <w:start w:val="1"/>
+      <w:numFmt w:val="bullet"/>
+      <w:lvlText w:val=""/>
+      <w:lvlJc w:val="left"/>
+      <w:pPr>
+        <w:ind w:left="2160" w:hanging="360"/>
+      </w:pPr>
+      <w:rPr>
+        <w:rFonts w:ascii="Wingdings" w:hAnsi="Wingdings" w:hint="default"/>
+      </w:rPr>
+    </w:lvl>
+    <w:lvl w:ilvl="3" w:tplc="1C090001" w:tentative="1">
+      <w:start w:val="1"/>
+      <w:numFmt w:val="bullet"/>
+      <w:lvlText w:val=""/>
+      <w:lvlJc w:val="left"/>
+      <w:pPr>
+        <w:ind w:left="2880" w:hanging="360"/>
+      </w:pPr>
+      <w:rPr>
+        <w:rFonts w:ascii="Symbol" w:hAnsi="Symbol" w:hint="default"/>
+      </w:rPr>
+    </w:lvl>
+    <w:lvl w:ilvl="4" w:tplc="1C090003" w:tentative="1">
+      <w:start w:val="1"/>
+      <w:numFmt w:val="bullet"/>
+      <w:lvlText w:val="o"/>
+      <w:lvlJc w:val="left"/>
+      <w:pPr>
+        <w:ind w:left="3600" w:hanging="360"/>
+      </w:pPr>
+      <w:rPr>
+        <w:rFonts w:ascii="Courier New" w:hAnsi="Courier New" w:cs="Courier New" w:hint="default"/>
+      </w:rPr>
+    </w:lvl>
+    <w:lvl w:ilvl="5" w:tplc="1C090005" w:tentative="1">
+      <w:start w:val="1"/>
+      <w:numFmt w:val="bullet"/>
+      <w:lvlText w:val=""/>
+      <w:lvlJc w:val="left"/>
+      <w:pPr>
+        <w:ind w:left="4320" w:hanging="360"/>
+      </w:pPr>
+      <w:rPr>
+        <w:rFonts w:ascii="Wingdings" w:hAnsi="Wingdings" w:hint="default"/>
+      </w:rPr>
+    </w:lvl>
+    <w:lvl w:ilvl="6" w:tplc="1C090001" w:tentative="1">
+      <w:start w:val="1"/>
+      <w:numFmt w:val="bullet"/>
+      <w:lvlText w:val=""/>
+      <w:lvlJc w:val="left"/>
+      <w:pPr>
+        <w:ind w:left="5040" w:hanging="360"/>
+      </w:pPr>
+      <w:rPr>
+        <w:rFonts w:ascii="Symbol" w:hAnsi="Symbol" w:hint="default"/>
+      </w:rPr>
+    </w:lvl>
+    <w:lvl w:ilvl="7" w:tplc="1C090003" w:tentative="1">
+      <w:start w:val="1"/>
+      <w:numFmt w:val="bullet"/>
+      <w:lvlText w:val="o"/>
+      <w:lvlJc w:val="left"/>
+      <w:pPr>
+        <w:ind w:left="5760" w:hanging="360"/>
+      </w:pPr>
+      <w:rPr>
+        <w:rFonts w:ascii="Courier New" w:hAnsi="Courier New" w:cs="Courier New" w:hint="default"/>
+      </w:rPr>
+    </w:lvl>
+    <w:lvl w:ilvl="8" w:tplc="1C090005" w:tentative="1">
+      <w:start w:val="1"/>
+      <w:numFmt w:val="bullet"/>
+      <w:lvlText w:val=""/>
+      <w:lvlJc w:val="left"/>
+      <w:pPr>
+        <w:ind w:left="6480" w:hanging="360"/>
+      </w:pPr>
+      <w:rPr>
+        <w:rFonts w:ascii="Wingdings" w:hAnsi="Wingdings" w:hint="default"/>
+      </w:rPr>
+    </w:lvl>
+  </w:abstractNum>
+  <w:num w:numId="1">
+    <w:abstractNumId w:val="0"/>
+  </w:num>
+</w:numbering>
 </file>
 
 <file path=word/styles.xml><?xml version="1.0" encoding="utf-8"?>
@@ -605,6 +1337,40 @@
       <w:lang w:eastAsia="en-ZA"/>
     </w:rPr>
   </w:style>
+  <w:style w:type="paragraph" w:styleId="ListParagraph">
+    <w:name w:val="List Paragraph"/>
+    <w:basedOn w:val="Normal"/>
+    <w:uiPriority w:val="34"/>
+    <w:qFormat/>
+    <w:rsid w:val="0096084F"/>
+    <w:pPr>
+      <w:ind w:left="720"/>
+      <w:contextualSpacing/>
+    </w:pPr>
+  </w:style>
+  <w:style w:type="character" w:styleId="Hyperlink">
+    <w:name w:val="Hyperlink"/>
+    <w:basedOn w:val="DefaultParagraphFont"/>
+    <w:uiPriority w:val="99"/>
+    <w:unhideWhenUsed/>
+    <w:rsid w:val="00575ABD"/>
+    <w:rPr>
+      <w:color w:val="0563C1" w:themeColor="hyperlink"/>
+      <w:u w:val="single"/>
+    </w:rPr>
+  </w:style>
+  <w:style w:type="character" w:styleId="UnresolvedMention">
+    <w:name w:val="Unresolved Mention"/>
+    <w:basedOn w:val="DefaultParagraphFont"/>
+    <w:uiPriority w:val="99"/>
+    <w:semiHidden/>
+    <w:unhideWhenUsed/>
+    <w:rsid w:val="00575ABD"/>
+    <w:rPr>
+      <w:color w:val="605E5C"/>
+      <w:shd w:val="clear" w:color="auto" w:fill="E1DFDD"/>
+    </w:rPr>
+  </w:style>
 </w:styles>
 </file>
 

</xml_diff>